<commit_message>
Them kich ban dat hang
</commit_message>
<xml_diff>
--- a/Bai tap cac ban gui/btlPTYCPM.docx
+++ b/Bai tap cac ban gui/btlPTYCPM.docx
@@ -579,6 +579,20 @@
         </w:rPr>
         <w:t>- Mô tả:</w:t>
       </w:r>
+      <w:r>
+        <w:rPr>
+          <w:sz w:val="28"/>
+          <w:szCs w:val="28"/>
+        </w:rPr>
+        <w:t xml:space="preserve"> </w:t>
+      </w:r>
+      <w:r>
+        <w:rPr>
+          <w:sz w:val="28"/>
+          <w:szCs w:val="28"/>
+        </w:rPr>
+        <w:t>Hệ thống cho phép người quản trị hệ thống xem thông tin quyền</w:t>
+      </w:r>
     </w:p>
     <w:p>
       <w:pPr>
@@ -594,6 +608,13 @@
           <w:szCs w:val="28"/>
         </w:rPr>
         <w:t>- Thông tin đầu vào:</w:t>
+      </w:r>
+      <w:r>
+        <w:rPr>
+          <w:sz w:val="28"/>
+          <w:szCs w:val="28"/>
+        </w:rPr>
+        <w:t xml:space="preserve"> </w:t>
       </w:r>
     </w:p>
     <w:p>

</xml_diff>